<commit_message>
Update Running MFLOGP via Command Prompt.docx
Updated
</commit_message>
<xml_diff>
--- a/Running MFLOGP via Command Prompt.docx
+++ b/Running MFLOGP via Command Prompt.docx
@@ -2,6 +2,30 @@
 <file path=word/document.xml><?xml version="1.0" encoding="utf-8"?>
 <w:document xmlns:wpc="http://schemas.microsoft.com/office/word/2010/wordprocessingCanvas" xmlns:cx="http://schemas.microsoft.com/office/drawing/2014/chartex" xmlns:cx1="http://schemas.microsoft.com/office/drawing/2015/9/8/chartex" xmlns:cx2="http://schemas.microsoft.com/office/drawing/2015/10/21/chartex" xmlns:cx3="http://schemas.microsoft.com/office/drawing/2016/5/9/chartex" xmlns:cx4="http://schemas.microsoft.com/office/drawing/2016/5/10/chartex" xmlns:cx5="http://schemas.microsoft.com/office/drawing/2016/5/11/chartex" xmlns:cx6="http://schemas.microsoft.com/office/drawing/2016/5/12/chartex" xmlns:cx7="http://schemas.microsoft.com/office/drawing/2016/5/13/chartex" xmlns:cx8="http://schemas.microsoft.com/office/drawing/2016/5/14/chartex" xmlns:mc="http://schemas.openxmlformats.org/markup-compatibility/2006" xmlns:aink="http://schemas.microsoft.com/office/drawing/2016/ink" xmlns:am3d="http://schemas.microsoft.com/office/drawing/2017/model3d" xmlns:o="urn:schemas-microsoft-com:office:office" xmlns:oel="http://schemas.microsoft.com/office/2019/extlst" xmlns:r="http://schemas.openxmlformats.org/officeDocument/2006/relationships" xmlns:m="http://schemas.openxmlformats.org/officeDocument/2006/math" xmlns:v="urn:schemas-microsoft-com:vml" xmlns:wp14="http://schemas.microsoft.com/office/word/2010/wordprocessingDrawing" xmlns:wp="http://schemas.openxmlformats.org/drawingml/2006/wordprocessingDrawing" xmlns:w10="urn:schemas-microsoft-com:office:word" xmlns:w="http://schemas.openxmlformats.org/wordprocessingml/2006/main" xmlns:w14="http://schemas.microsoft.com/office/word/2010/wordml" xmlns:w15="http://schemas.microsoft.com/office/word/2012/wordml" xmlns:w16cex="http://schemas.microsoft.com/office/word/2018/wordml/cex" xmlns:w16cid="http://schemas.microsoft.com/office/word/2016/wordml/cid" xmlns:w16="http://schemas.microsoft.com/office/word/2018/wordml" xmlns:w16sdtdh="http://schemas.microsoft.com/office/word/2020/wordml/sdtdatahash" xmlns:w16se="http://schemas.microsoft.com/office/word/2015/wordml/symex" xmlns:wpg="http://schemas.microsoft.com/office/word/2010/wordprocessingGroup" xmlns:wpi="http://schemas.microsoft.com/office/word/2010/wordprocessingInk" xmlns:wne="http://schemas.microsoft.com/office/word/2006/wordml" xmlns:wps="http://schemas.microsoft.com/office/word/2010/wordprocessingShape" mc:Ignorable="w14 w15 w16se w16cid w16 w16cex w16sdtdh wp14">
   <w:body>
+    <w:p>
+      <w:pPr>
+        <w:spacing w:line="240" w:lineRule="auto"/>
+        <w:jc w:val="center"/>
+        <w:rPr>
+          <w:b/>
+          <w:bCs/>
+        </w:rPr>
+      </w:pPr>
+      <w:r>
+        <w:rPr>
+          <w:b/>
+          <w:bCs/>
+        </w:rPr>
+        <w:t xml:space="preserve">MF-LOGP </w:t>
+      </w:r>
+      <w:r>
+        <w:rPr>
+          <w:b/>
+          <w:bCs/>
+        </w:rPr>
+        <w:t>Algorithm Instruction List</w:t>
+      </w:r>
+    </w:p>
     <w:p>
       <w:pPr>
         <w:spacing w:line="240" w:lineRule="auto"/>
@@ -279,6 +303,7 @@
           <w:bCs/>
           <w:noProof/>
         </w:rPr>
+        <w:lastRenderedPageBreak/>
         <mc:AlternateContent>
           <mc:Choice Requires="wps">
             <w:drawing>
@@ -549,7 +574,6 @@
         </w:rPr>
       </w:pPr>
       <w:r>
-        <w:lastRenderedPageBreak/>
         <w:t xml:space="preserve">Open a Windows Command Prompt: </w:t>
       </w:r>
       <w:r>
@@ -645,21 +669,12 @@
       <w:r>
         <w:t xml:space="preserve">Once the prompt is opened, in the command, confirm that you are operating in the newest version of Python by running </w:t>
       </w:r>
-      <w:proofErr w:type="spellStart"/>
-      <w:r>
-        <w:rPr>
-          <w:b/>
-          <w:bCs/>
-        </w:rPr>
-        <w:t>py</w:t>
-      </w:r>
-      <w:proofErr w:type="spellEnd"/>
-      <w:r>
-        <w:rPr>
-          <w:b/>
-          <w:bCs/>
-        </w:rPr>
-        <w:t xml:space="preserve"> --version</w:t>
+      <w:r>
+        <w:rPr>
+          <w:b/>
+          <w:bCs/>
+        </w:rPr>
+        <w:t>py --version</w:t>
       </w:r>
     </w:p>
     <w:p>
@@ -676,15 +691,7 @@
         </w:rPr>
       </w:pPr>
       <w:r>
-        <w:t xml:space="preserve">As of </w:t>
-      </w:r>
-      <w:proofErr w:type="gramStart"/>
-      <w:r>
-        <w:t>Aug,</w:t>
-      </w:r>
-      <w:proofErr w:type="gramEnd"/>
-      <w:r>
-        <w:t xml:space="preserve"> 2022 </w:t>
+        <w:t xml:space="preserve">As of Aug, 2022 </w:t>
       </w:r>
       <w:r>
         <w:sym w:font="Wingdings" w:char="F0E0"/>
@@ -705,21 +712,12 @@
       <w:r>
         <w:t xml:space="preserve">The pip install tool will be a critical aspect to running the codes. Please confirm that the pip install tool was downloaded with the Python application by running </w:t>
       </w:r>
-      <w:proofErr w:type="spellStart"/>
-      <w:r>
-        <w:rPr>
-          <w:b/>
-          <w:bCs/>
-        </w:rPr>
-        <w:t>py</w:t>
-      </w:r>
-      <w:proofErr w:type="spellEnd"/>
-      <w:r>
-        <w:rPr>
-          <w:b/>
-          <w:bCs/>
-        </w:rPr>
-        <w:t xml:space="preserve"> -m pip help</w:t>
+      <w:r>
+        <w:rPr>
+          <w:b/>
+          <w:bCs/>
+        </w:rPr>
+        <w:t>py -m pip help</w:t>
       </w:r>
       <w:r>
         <w:t xml:space="preserve"> </w:t>
@@ -746,6 +744,7 @@
         <w:rPr>
           <w:noProof/>
         </w:rPr>
+        <w:lastRenderedPageBreak/>
         <w:drawing>
           <wp:inline distT="0" distB="0" distL="0" distR="0" wp14:anchorId="171C0A9A" wp14:editId="29CF66BA">
             <wp:extent cx="4856672" cy="2369184"/>
@@ -826,15 +825,7 @@
         <w:jc w:val="both"/>
       </w:pPr>
       <w:r>
-        <w:t>Go to the Teixeira Research Lab GitHub and enter the MF-</w:t>
-      </w:r>
-      <w:proofErr w:type="spellStart"/>
-      <w:r>
-        <w:t>LOGP_Development</w:t>
-      </w:r>
-      <w:proofErr w:type="spellEnd"/>
-      <w:r>
-        <w:t>- branch (</w:t>
+        <w:t>Go to the Teixeira Research Lab GitHub and enter the MF-LOGP_Development- branch (</w:t>
       </w:r>
       <w:hyperlink r:id="rId15" w:history="1">
         <w:r>
@@ -997,15 +988,7 @@
         <w:jc w:val="both"/>
       </w:pPr>
       <w:r>
-        <w:t>The file will download as MF-</w:t>
-      </w:r>
-      <w:proofErr w:type="spellStart"/>
-      <w:r>
-        <w:t>LOGP_Development</w:t>
-      </w:r>
-      <w:proofErr w:type="spellEnd"/>
-      <w:r>
-        <w:t xml:space="preserve">—main. Unzip and extract the file to the same Python directory noted in </w:t>
+        <w:t xml:space="preserve">The file will download as MF-LOGP_Development—main. Unzip and extract the file to the same Python directory noted in </w:t>
       </w:r>
       <w:r>
         <w:rPr>
@@ -1112,11 +1095,9 @@
         </w:numPr>
         <w:jc w:val="both"/>
       </w:pPr>
-      <w:proofErr w:type="spellStart"/>
       <w:r>
         <w:t>scale_X.sav</w:t>
       </w:r>
-      <w:proofErr w:type="spellEnd"/>
     </w:p>
     <w:p>
       <w:pPr>
@@ -1127,11 +1108,9 @@
         </w:numPr>
         <w:jc w:val="both"/>
       </w:pPr>
-      <w:proofErr w:type="spellStart"/>
       <w:r>
         <w:t>scale_y.sav</w:t>
       </w:r>
-      <w:proofErr w:type="spellEnd"/>
     </w:p>
     <w:p>
       <w:pPr>
@@ -1153,6 +1132,30 @@
         <w:pStyle w:val="ListParagraph"/>
         <w:jc w:val="both"/>
       </w:pPr>
+    </w:p>
+    <w:p>
+      <w:pPr>
+        <w:jc w:val="both"/>
+        <w:rPr>
+          <w:b/>
+          <w:bCs/>
+        </w:rPr>
+      </w:pPr>
+      <w:r>
+        <w:rPr>
+          <w:b/>
+          <w:bCs/>
+        </w:rPr>
+        <w:t>Download All Relevant Python Packages</w:t>
+      </w:r>
+    </w:p>
+    <w:p>
+      <w:pPr>
+        <w:jc w:val="both"/>
+      </w:pPr>
+      <w:r>
+        <w:t xml:space="preserve">If you have just downloaded Python and are running code via the command prompt, you will need to download function packages to properly use this code. If you have these packages installed already you can skip this portion. If you are unsure if the packages are downloaded, you can run the commands below and it will inform you if the packages are already present. </w:t>
+      </w:r>
     </w:p>
     <w:p>
       <w:pPr>
@@ -1164,84 +1167,14 @@
         <w:jc w:val="both"/>
       </w:pPr>
       <w:r>
-        <w:t>Due to size constrains the published MF-LOGP algorithm had to be compressed to be published on GitHub. It is important that the MFLOGP.zip be unzipped and contents extracted to be with the other files in MF-</w:t>
-      </w:r>
-      <w:proofErr w:type="spellStart"/>
-      <w:r>
-        <w:t>LOGP_Development</w:t>
-      </w:r>
-      <w:proofErr w:type="spellEnd"/>
-      <w:r>
-        <w:t>--main folder</w:t>
-      </w:r>
-    </w:p>
-    <w:p>
-      <w:pPr>
-        <w:jc w:val="both"/>
-        <w:rPr>
-          <w:b/>
-          <w:bCs/>
-        </w:rPr>
-      </w:pPr>
-      <w:r>
-        <w:rPr>
-          <w:b/>
-          <w:bCs/>
-        </w:rPr>
-        <w:t>Download All Relevant Python Packages</w:t>
-      </w:r>
-    </w:p>
-    <w:p>
-      <w:pPr>
-        <w:jc w:val="both"/>
-      </w:pPr>
-      <w:r>
-        <w:t xml:space="preserve">If you have just downloaded Python and are running code via the command prompt, you will need to download function packages to properly use this code. If you have these packages installed already you can skip this portion. If you are unsure if the packages are downloaded, you can run the commands below and it will inform you if the packages are already present. </w:t>
-      </w:r>
-    </w:p>
-    <w:p>
-      <w:pPr>
-        <w:pStyle w:val="ListParagraph"/>
-        <w:numPr>
-          <w:ilvl w:val="0"/>
-          <w:numId w:val="1"/>
-        </w:numPr>
-        <w:jc w:val="both"/>
-      </w:pPr>
-      <w:r>
         <w:t xml:space="preserve">pip update: </w:t>
       </w:r>
-      <w:proofErr w:type="spellStart"/>
-      <w:r>
-        <w:rPr>
-          <w:b/>
-          <w:bCs/>
-        </w:rPr>
-        <w:t>py</w:t>
-      </w:r>
-      <w:proofErr w:type="spellEnd"/>
-      <w:r>
-        <w:rPr>
-          <w:b/>
-          <w:bCs/>
-        </w:rPr>
-        <w:t xml:space="preserve"> -m pip </w:t>
-      </w:r>
-      <w:proofErr w:type="gramStart"/>
-      <w:r>
-        <w:rPr>
-          <w:b/>
-          <w:bCs/>
-        </w:rPr>
-        <w:t>install  --</w:t>
-      </w:r>
-      <w:proofErr w:type="gramEnd"/>
-      <w:r>
-        <w:rPr>
-          <w:b/>
-          <w:bCs/>
-        </w:rPr>
-        <w:t>upgrade pip</w:t>
+      <w:r>
+        <w:rPr>
+          <w:b/>
+          <w:bCs/>
+        </w:rPr>
+        <w:t>py -m pip install  --upgrade pip</w:t>
       </w:r>
     </w:p>
     <w:p>
@@ -1267,31 +1200,13 @@
       <w:r>
         <w:t xml:space="preserve">): </w:t>
       </w:r>
-      <w:proofErr w:type="spellStart"/>
-      <w:r>
-        <w:rPr>
-          <w:b/>
-          <w:bCs/>
-        </w:rPr>
-        <w:t>py</w:t>
-      </w:r>
-      <w:proofErr w:type="spellEnd"/>
-      <w:r>
-        <w:rPr>
-          <w:b/>
-          <w:bCs/>
-        </w:rPr>
-        <w:t xml:space="preserve"> -m pip install </w:t>
-      </w:r>
-      <w:proofErr w:type="spellStart"/>
-      <w:r>
-        <w:rPr>
-          <w:b/>
-          <w:bCs/>
-        </w:rPr>
-        <w:t>numpy</w:t>
-      </w:r>
-      <w:proofErr w:type="spellEnd"/>
+      <w:r>
+        <w:rPr>
+          <w:b/>
+          <w:bCs/>
+        </w:rPr>
+        <w:t>py -m pip install numpy</w:t>
+      </w:r>
     </w:p>
     <w:p>
       <w:pPr>
@@ -1303,7 +1218,6 @@
         <w:jc w:val="both"/>
       </w:pPr>
       <w:r>
-        <w:lastRenderedPageBreak/>
         <w:t>Pandas (</w:t>
       </w:r>
       <w:hyperlink r:id="rId19" w:history="1">
@@ -1317,21 +1231,12 @@
       <w:r>
         <w:t xml:space="preserve">): </w:t>
       </w:r>
-      <w:proofErr w:type="spellStart"/>
-      <w:r>
-        <w:rPr>
-          <w:b/>
-          <w:bCs/>
-        </w:rPr>
-        <w:t>py</w:t>
-      </w:r>
-      <w:proofErr w:type="spellEnd"/>
-      <w:r>
-        <w:rPr>
-          <w:b/>
-          <w:bCs/>
-        </w:rPr>
-        <w:t xml:space="preserve"> -m pip install pandas</w:t>
+      <w:r>
+        <w:rPr>
+          <w:b/>
+          <w:bCs/>
+        </w:rPr>
+        <w:t>py -m pip install pandas</w:t>
       </w:r>
     </w:p>
     <w:p>
@@ -1347,13 +1252,8 @@
           <w:bCs/>
         </w:rPr>
       </w:pPr>
-      <w:proofErr w:type="spellStart"/>
-      <w:r>
-        <w:t>Sklearn</w:t>
-      </w:r>
-      <w:proofErr w:type="spellEnd"/>
-      <w:r>
-        <w:t xml:space="preserve"> (</w:t>
+      <w:r>
+        <w:t>Sklearn (</w:t>
       </w:r>
       <w:hyperlink r:id="rId20" w:history="1">
         <w:r>
@@ -1366,31 +1266,13 @@
       <w:r>
         <w:t xml:space="preserve">): </w:t>
       </w:r>
-      <w:proofErr w:type="spellStart"/>
-      <w:r>
-        <w:rPr>
-          <w:b/>
-          <w:bCs/>
-        </w:rPr>
-        <w:t>py</w:t>
-      </w:r>
-      <w:proofErr w:type="spellEnd"/>
-      <w:r>
-        <w:rPr>
-          <w:b/>
-          <w:bCs/>
-        </w:rPr>
-        <w:t xml:space="preserve"> -m pip install </w:t>
-      </w:r>
-      <w:proofErr w:type="spellStart"/>
-      <w:r>
-        <w:rPr>
-          <w:b/>
-          <w:bCs/>
-        </w:rPr>
-        <w:t>sklearn</w:t>
-      </w:r>
-      <w:proofErr w:type="spellEnd"/>
+      <w:r>
+        <w:rPr>
+          <w:b/>
+          <w:bCs/>
+        </w:rPr>
+        <w:t>py -m pip install sklearn</w:t>
+      </w:r>
     </w:p>
     <w:p>
       <w:pPr>
@@ -1401,13 +1283,8 @@
         </w:numPr>
         <w:jc w:val="both"/>
       </w:pPr>
-      <w:proofErr w:type="spellStart"/>
-      <w:r>
-        <w:t>MatPlotLib</w:t>
-      </w:r>
-      <w:proofErr w:type="spellEnd"/>
-      <w:r>
-        <w:t xml:space="preserve"> (</w:t>
+      <w:r>
+        <w:t>MatPlotLib (</w:t>
       </w:r>
       <w:hyperlink r:id="rId21" w:history="1">
         <w:r>
@@ -1425,23 +1302,7 @@
           <w:b/>
           <w:bCs/>
         </w:rPr>
-        <w:t xml:space="preserve"> </w:t>
-      </w:r>
-      <w:proofErr w:type="spellStart"/>
-      <w:r>
-        <w:rPr>
-          <w:b/>
-          <w:bCs/>
-        </w:rPr>
-        <w:t>py</w:t>
-      </w:r>
-      <w:proofErr w:type="spellEnd"/>
-      <w:r>
-        <w:rPr>
-          <w:b/>
-          <w:bCs/>
-        </w:rPr>
-        <w:t xml:space="preserve"> -m pip install matplotlib</w:t>
+        <w:t xml:space="preserve"> py -m pip install matplotlib</w:t>
       </w:r>
     </w:p>
     <w:p>
@@ -1453,13 +1314,9 @@
         </w:numPr>
         <w:jc w:val="both"/>
       </w:pPr>
-      <w:proofErr w:type="spellStart"/>
-      <w:r>
-        <w:t>Chemparse</w:t>
-      </w:r>
-      <w:proofErr w:type="spellEnd"/>
-      <w:r>
-        <w:t xml:space="preserve"> (</w:t>
+      <w:r>
+        <w:lastRenderedPageBreak/>
+        <w:t>Chemparse (</w:t>
       </w:r>
       <w:hyperlink r:id="rId22" w:history="1">
         <w:r>
@@ -1472,31 +1329,13 @@
       <w:r>
         <w:t xml:space="preserve">): </w:t>
       </w:r>
-      <w:proofErr w:type="spellStart"/>
-      <w:r>
-        <w:rPr>
-          <w:b/>
-          <w:bCs/>
-        </w:rPr>
-        <w:t>py</w:t>
-      </w:r>
-      <w:proofErr w:type="spellEnd"/>
-      <w:r>
-        <w:rPr>
-          <w:b/>
-          <w:bCs/>
-        </w:rPr>
-        <w:t xml:space="preserve"> -m pip install </w:t>
-      </w:r>
-      <w:proofErr w:type="spellStart"/>
-      <w:r>
-        <w:rPr>
-          <w:b/>
-          <w:bCs/>
-        </w:rPr>
-        <w:t>chemparse</w:t>
-      </w:r>
-      <w:proofErr w:type="spellEnd"/>
+      <w:r>
+        <w:rPr>
+          <w:b/>
+          <w:bCs/>
+        </w:rPr>
+        <w:t>py -m pip install chemparse</w:t>
+      </w:r>
     </w:p>
     <w:p>
       <w:pPr>
@@ -1511,13 +1350,8 @@
           <w:bCs/>
         </w:rPr>
       </w:pPr>
-      <w:proofErr w:type="spellStart"/>
-      <w:r>
-        <w:t>Joblib</w:t>
-      </w:r>
-      <w:proofErr w:type="spellEnd"/>
-      <w:r>
-        <w:t xml:space="preserve"> (</w:t>
+      <w:r>
+        <w:t>Joblib (</w:t>
       </w:r>
       <w:hyperlink r:id="rId23" w:history="1">
         <w:r>
@@ -1530,31 +1364,13 @@
       <w:r>
         <w:t xml:space="preserve">): </w:t>
       </w:r>
-      <w:proofErr w:type="spellStart"/>
-      <w:r>
-        <w:rPr>
-          <w:b/>
-          <w:bCs/>
-        </w:rPr>
-        <w:t>py</w:t>
-      </w:r>
-      <w:proofErr w:type="spellEnd"/>
-      <w:r>
-        <w:rPr>
-          <w:b/>
-          <w:bCs/>
-        </w:rPr>
-        <w:t xml:space="preserve"> -m pip install </w:t>
-      </w:r>
-      <w:proofErr w:type="spellStart"/>
-      <w:r>
-        <w:rPr>
-          <w:b/>
-          <w:bCs/>
-        </w:rPr>
-        <w:t>joblib</w:t>
-      </w:r>
-      <w:proofErr w:type="spellEnd"/>
+      <w:r>
+        <w:rPr>
+          <w:b/>
+          <w:bCs/>
+        </w:rPr>
+        <w:t>py -m pip install joblib</w:t>
+      </w:r>
     </w:p>
     <w:p>
       <w:pPr>
@@ -1578,15 +1394,7 @@
         <w:jc w:val="both"/>
       </w:pPr>
       <w:r>
-        <w:t>Using the File Explorer, enter the MF-</w:t>
-      </w:r>
-      <w:proofErr w:type="spellStart"/>
-      <w:r>
-        <w:t>LOGP_Development</w:t>
-      </w:r>
-      <w:proofErr w:type="spellEnd"/>
-      <w:r>
-        <w:t>--main folder that was placed in the Python directory. Right-click on the MFLOGP_Run_Code.py to open the script in a notepad</w:t>
+        <w:t>Using the File Explorer, enter the MF-LOGP_Development--main folder that was placed in the Python directory. Right-click on the MFLOGP_Run_Code.py to open the script in a notepad</w:t>
       </w:r>
     </w:p>
     <w:p>
@@ -1752,21 +1560,12 @@
       <w:r>
         <w:t>If looking at a single compound (</w:t>
       </w:r>
-      <w:proofErr w:type="spellStart"/>
-      <w:r>
-        <w:rPr>
-          <w:b/>
-          <w:bCs/>
-        </w:rPr>
-        <w:t>single_compound</w:t>
-      </w:r>
-      <w:proofErr w:type="spellEnd"/>
-      <w:r>
-        <w:rPr>
-          <w:b/>
-          <w:bCs/>
-        </w:rPr>
-        <w:t xml:space="preserve"> = 1)</w:t>
+      <w:r>
+        <w:rPr>
+          <w:b/>
+          <w:bCs/>
+        </w:rPr>
+        <w:t>single_compound = 1)</w:t>
       </w:r>
       <w:r>
         <w:t xml:space="preserve">, simply change the molecular formula to the compound of interest. </w:t>
@@ -1949,26 +1748,16 @@
       <w:r>
         <w:t>If looking at multiple compounds (</w:t>
       </w:r>
-      <w:proofErr w:type="spellStart"/>
-      <w:r>
-        <w:rPr>
-          <w:b/>
-          <w:bCs/>
-        </w:rPr>
-        <w:t>compound_list</w:t>
-      </w:r>
-      <w:proofErr w:type="spellEnd"/>
-      <w:r>
-        <w:rPr>
-          <w:b/>
-          <w:bCs/>
-        </w:rPr>
-        <w:t xml:space="preserve"> = 1</w:t>
+      <w:r>
+        <w:rPr>
+          <w:b/>
+          <w:bCs/>
+        </w:rPr>
+        <w:t>compound_list = 1</w:t>
       </w:r>
       <w:r>
         <w:t xml:space="preserve">), add the file directory for the excel document containing the list of compound formulas under </w:t>
       </w:r>
-      <w:proofErr w:type="spellStart"/>
       <w:r>
         <w:rPr>
           <w:b/>
@@ -1976,7 +1765,6 @@
         </w:rPr>
         <w:t>file_dir</w:t>
       </w:r>
-      <w:proofErr w:type="spellEnd"/>
     </w:p>
     <w:p>
       <w:pPr>
@@ -2341,31 +2129,13 @@
       <w:r>
         <w:t xml:space="preserve">Run the MF-LOGP algorithm: </w:t>
       </w:r>
-      <w:proofErr w:type="spellStart"/>
-      <w:r>
-        <w:rPr>
-          <w:b/>
-          <w:bCs/>
-        </w:rPr>
-        <w:t>py</w:t>
-      </w:r>
-      <w:proofErr w:type="spellEnd"/>
-      <w:r>
-        <w:rPr>
-          <w:b/>
-          <w:bCs/>
-        </w:rPr>
-        <w:t xml:space="preserve"> -m </w:t>
-      </w:r>
-      <w:proofErr w:type="spellStart"/>
-      <w:r>
-        <w:rPr>
-          <w:b/>
-          <w:bCs/>
-        </w:rPr>
-        <w:t>MFLOGP_Run_Code</w:t>
-      </w:r>
-      <w:proofErr w:type="spellEnd"/>
+      <w:r>
+        <w:rPr>
+          <w:b/>
+          <w:bCs/>
+        </w:rPr>
+        <w:t>py -m MFLOGP_Run_Code</w:t>
+      </w:r>
     </w:p>
     <w:p>
       <w:pPr>
@@ -3365,15 +3135,6 @@
 </file>
 
 <file path=customXml/item1.xml><?xml version="1.0" encoding="utf-8"?>
-<?mso-contentType ?>
-<FormTemplates xmlns="http://schemas.microsoft.com/sharepoint/v3/contenttype/forms">
-  <Display>DocumentLibraryForm</Display>
-  <Edit>DocumentLibraryForm</Edit>
-  <New>DocumentLibraryForm</New>
-</FormTemplates>
-</file>
-
-<file path=customXml/item2.xml><?xml version="1.0" encoding="utf-8"?>
 <p:properties xmlns:p="http://schemas.microsoft.com/office/2006/metadata/properties" xmlns:xsi="http://www.w3.org/2001/XMLSchema-instance" xmlns:pc="http://schemas.microsoft.com/office/infopath/2007/PartnerControls">
   <documentManagement>
     <_ip_UnifiedCompliancePolicyUIAction xmlns="http://schemas.microsoft.com/sharepoint/v3" xsi:nil="true"/>
@@ -3384,6 +3145,15 @@
     </lcf76f155ced4ddcb4097134ff3c332f>
   </documentManagement>
 </p:properties>
+</file>
+
+<file path=customXml/item2.xml><?xml version="1.0" encoding="utf-8"?>
+<?mso-contentType ?>
+<FormTemplates xmlns="http://schemas.microsoft.com/sharepoint/v3/contenttype/forms">
+  <Display>DocumentLibraryForm</Display>
+  <Edit>DocumentLibraryForm</Edit>
+  <New>DocumentLibraryForm</New>
+</FormTemplates>
 </file>
 
 <file path=customXml/item3.xml><?xml version="1.0" encoding="utf-8"?>
@@ -3647,14 +3417,6 @@
 </file>
 
 <file path=customXml/itemProps1.xml><?xml version="1.0" encoding="utf-8"?>
-<ds:datastoreItem xmlns:ds="http://schemas.openxmlformats.org/officeDocument/2006/customXml" ds:itemID="{D43406A5-E3E6-4113-B1F8-71AEEC84BD3C}">
-  <ds:schemaRefs>
-    <ds:schemaRef ds:uri="http://schemas.microsoft.com/sharepoint/v3/contenttype/forms"/>
-  </ds:schemaRefs>
-</ds:datastoreItem>
-</file>
-
-<file path=customXml/itemProps2.xml><?xml version="1.0" encoding="utf-8"?>
 <ds:datastoreItem xmlns:ds="http://schemas.openxmlformats.org/officeDocument/2006/customXml" ds:itemID="{793D941E-CB32-4F67-ABA3-434F70C89A09}">
   <ds:schemaRefs>
     <ds:schemaRef ds:uri="http://schemas.microsoft.com/office/2006/metadata/properties"/>
@@ -3662,6 +3424,14 @@
     <ds:schemaRef ds:uri="http://schemas.microsoft.com/sharepoint/v3"/>
     <ds:schemaRef ds:uri="4e2cfa6c-8421-4587-95f4-a555090838bc"/>
     <ds:schemaRef ds:uri="2f30b626-bd0b-4735-848a-b4168653970c"/>
+  </ds:schemaRefs>
+</ds:datastoreItem>
+</file>
+
+<file path=customXml/itemProps2.xml><?xml version="1.0" encoding="utf-8"?>
+<ds:datastoreItem xmlns:ds="http://schemas.openxmlformats.org/officeDocument/2006/customXml" ds:itemID="{D43406A5-E3E6-4113-B1F8-71AEEC84BD3C}">
+  <ds:schemaRefs>
+    <ds:schemaRef ds:uri="http://schemas.microsoft.com/sharepoint/v3/contenttype/forms"/>
   </ds:schemaRefs>
 </ds:datastoreItem>
 </file>

</xml_diff>